<commit_message>
iteration 5 ideas uploaded
</commit_message>
<xml_diff>
--- a/Group 9 Final Presentation/Presentation.docx
+++ b/Group 9 Final Presentation/Presentation.docx
@@ -625,29 +625,7 @@
           <w:szCs w:val="24"/>
           <w:lang w:eastAsia="en-CA"/>
         </w:rPr>
-        <w:t>17) Click load game again and load "</w:t>
-      </w:r>
-      <w:proofErr w:type="spellStart"/>
-      <w:r>
-        <w:rPr>
-          <w:rFonts w:ascii="Times New Roman" w:eastAsia="Times New Roman" w:hAnsi="Times New Roman" w:cs="Times New Roman"/>
-          <w:color w:val="1C1E29"/>
-          <w:sz w:val="24"/>
-          <w:szCs w:val="24"/>
-          <w:lang w:eastAsia="en-CA"/>
-        </w:rPr>
-        <w:t>PresentInClass</w:t>
-      </w:r>
-      <w:proofErr w:type="spellEnd"/>
-      <w:r>
-        <w:rPr>
-          <w:rFonts w:ascii="Times New Roman" w:eastAsia="Times New Roman" w:hAnsi="Times New Roman" w:cs="Times New Roman"/>
-          <w:color w:val="1C1E29"/>
-          <w:sz w:val="24"/>
-          <w:szCs w:val="24"/>
-          <w:lang w:eastAsia="en-CA"/>
-        </w:rPr>
-        <w:t>"</w:t>
+        <w:t>17) Click load game again and load "PresentInClass"</w:t>
       </w:r>
     </w:p>
     <w:p>
@@ -911,8 +889,6 @@
           <w:lang w:eastAsia="en-CA"/>
         </w:rPr>
       </w:pPr>
-      <w:bookmarkStart w:id="0" w:name="_GoBack"/>
-      <w:bookmarkEnd w:id="0"/>
     </w:p>
     <w:p>
       <w:pPr>
@@ -1069,8 +1045,10 @@
           <w:szCs w:val="24"/>
           <w:lang w:eastAsia="en-CA"/>
         </w:rPr>
-        <w:t>Easy, Medium and Hard AI</w:t>
-      </w:r>
+        <w:t>Alternate players</w:t>
+      </w:r>
+      <w:bookmarkStart w:id="0" w:name="_GoBack"/>
+      <w:bookmarkEnd w:id="0"/>
     </w:p>
     <w:p>
       <w:pPr>
@@ -1095,7 +1073,7 @@
           <w:szCs w:val="24"/>
           <w:lang w:eastAsia="en-CA"/>
         </w:rPr>
-        <w:t>Implemented Hints for All Players</w:t>
+        <w:t>Easy, Medium and Hard AI</w:t>
       </w:r>
     </w:p>
     <w:p>
@@ -1121,7 +1099,7 @@
           <w:szCs w:val="24"/>
           <w:lang w:eastAsia="en-CA"/>
         </w:rPr>
-        <w:t>User-friendly GUI with the ability to view all players simultaneously</w:t>
+        <w:t>Implemented Hints for All Players</w:t>
       </w:r>
     </w:p>
     <w:p>
@@ -1147,7 +1125,7 @@
           <w:szCs w:val="24"/>
           <w:lang w:eastAsia="en-CA"/>
         </w:rPr>
-        <w:t>Selected piece window for easier visualisation</w:t>
+        <w:t>User-friendly GUI with the ability to view all players simultaneously</w:t>
       </w:r>
     </w:p>
     <w:p>
@@ -1173,7 +1151,7 @@
           <w:szCs w:val="24"/>
           <w:lang w:eastAsia="en-CA"/>
         </w:rPr>
-        <w:t>User Error Prevention in most places (Create Game, Load Game, Save Game)</w:t>
+        <w:t>Selected piece window for easier visualisation</w:t>
       </w:r>
     </w:p>
     <w:p>
@@ -1199,7 +1177,7 @@
           <w:szCs w:val="24"/>
           <w:lang w:eastAsia="en-CA"/>
         </w:rPr>
-        <w:t>Dark Mode</w:t>
+        <w:t>User Error Prevention in most places (Create Game, Load Game, Save Game)</w:t>
       </w:r>
     </w:p>
     <w:p>
@@ -1225,7 +1203,7 @@
           <w:szCs w:val="24"/>
           <w:lang w:eastAsia="en-CA"/>
         </w:rPr>
-        <w:t>Can load any game with a click of a button</w:t>
+        <w:t>Dark Mode</w:t>
       </w:r>
     </w:p>
     <w:p>
@@ -1251,29 +1229,33 @@
           <w:szCs w:val="24"/>
           <w:lang w:eastAsia="en-CA"/>
         </w:rPr>
-        <w:t xml:space="preserve">Can have </w:t>
-      </w:r>
-      <w:proofErr w:type="gramStart"/>
-      <w:r>
-        <w:rPr>
-          <w:rFonts w:ascii="Times New Roman" w:eastAsia="Times New Roman" w:hAnsi="Times New Roman" w:cs="Times New Roman"/>
-          <w:color w:val="1C1E29"/>
-          <w:sz w:val="24"/>
-          <w:szCs w:val="24"/>
-          <w:lang w:eastAsia="en-CA"/>
-        </w:rPr>
-        <w:t>a large number of</w:t>
-      </w:r>
-      <w:proofErr w:type="gramEnd"/>
-      <w:r>
-        <w:rPr>
-          <w:rFonts w:ascii="Times New Roman" w:eastAsia="Times New Roman" w:hAnsi="Times New Roman" w:cs="Times New Roman"/>
-          <w:color w:val="1C1E29"/>
-          <w:sz w:val="24"/>
-          <w:szCs w:val="24"/>
-          <w:lang w:eastAsia="en-CA"/>
-        </w:rPr>
-        <w:t xml:space="preserve"> saved games</w:t>
+        <w:t>Can load any game with a click of a button</w:t>
+      </w:r>
+    </w:p>
+    <w:p>
+      <w:pPr>
+        <w:numPr>
+          <w:ilvl w:val="0"/>
+          <w:numId w:val="1"/>
+        </w:numPr>
+        <w:spacing w:after="0" w:line="240" w:lineRule="auto"/>
+        <w:rPr>
+          <w:rFonts w:ascii="Times New Roman" w:eastAsia="Times New Roman" w:hAnsi="Times New Roman" w:cs="Times New Roman"/>
+          <w:color w:val="1C1E29"/>
+          <w:sz w:val="24"/>
+          <w:szCs w:val="24"/>
+          <w:lang w:eastAsia="en-CA"/>
+        </w:rPr>
+      </w:pPr>
+      <w:r>
+        <w:rPr>
+          <w:rFonts w:ascii="Times New Roman" w:eastAsia="Times New Roman" w:hAnsi="Times New Roman" w:cs="Times New Roman"/>
+          <w:color w:val="1C1E29"/>
+          <w:sz w:val="24"/>
+          <w:szCs w:val="24"/>
+          <w:lang w:eastAsia="en-CA"/>
+        </w:rPr>
+        <w:t>Can have a large number of saved games</w:t>
       </w:r>
     </w:p>
     <w:p>

</xml_diff>